<commit_message>
add executiom time for aggregation query
</commit_message>
<xml_diff>
--- a/Course Project/Implementation_Instructions(full data).docx
+++ b/Course Project/Implementation_Instructions(full data).docx
@@ -396,6 +396,13 @@
     </w:p>
     <w:p>
       <w:r>
+        <w:t>It takes about 5 hours to run.</w:t>
+      </w:r>
+      <w:bookmarkStart w:id="1" w:name="_GoBack"/>
+      <w:bookmarkEnd w:id="1"/>
+    </w:p>
+    <w:p>
+      <w:r>
         <w:t xml:space="preserve">$ </w:t>
       </w:r>
       <w:r>
@@ -545,8 +552,6 @@
       <w:r>
         <w:t>52.201.50.237</w:t>
       </w:r>
-      <w:bookmarkStart w:id="1" w:name="_GoBack"/>
-      <w:bookmarkEnd w:id="1"/>
     </w:p>
     <w:sectPr>
       <w:footerReference w:type="default" r:id="rId8"/>

</xml_diff>